<commit_message>
Ajout calcul de volume pour les prismes et cylindres
</commit_message>
<xml_diff>
--- a/Cours/5eme/RogerVailland/Chapitre_E6/Documents/E6 - Prisme et cylindre (A trou).docx
+++ b/Cours/5eme/RogerVailland/Chapitre_E6/Documents/E6 - Prisme et cylindre (A trou).docx
@@ -382,6 +382,9 @@
       </w:r>
     </w:p>
     <w:p>
+      <w:pPr>
+        <w:spacing w:after="0"/>
+      </w:pPr>
       <w:r>
         <w:rPr>
           <w:noProof/>
@@ -1420,7 +1423,7 @@
       <w:tr>
         <w:tc>
           <w:tcPr>
-            <w:tcW w:w="4956" w:type="dxa"/>
+            <w:tcW w:w="5016" w:type="dxa"/>
             <w:vAlign w:val="center"/>
           </w:tcPr>
           <w:p>
@@ -1684,7 +1687,7 @@
         </w:tc>
         <w:tc>
           <w:tcPr>
-            <w:tcW w:w="4957" w:type="dxa"/>
+            <w:tcW w:w="4907" w:type="dxa"/>
             <w:vAlign w:val="center"/>
           </w:tcPr>
           <w:p>
@@ -1757,6 +1760,905 @@
         </w:tc>
       </w:tr>
     </w:tbl>
+    <w:p>
+      <w:pPr>
+        <w:pStyle w:val="Titre1"/>
+      </w:pPr>
+      <w:r>
+        <w:lastRenderedPageBreak/>
+        <w:t>III - Volumes :</w:t>
+      </w:r>
+    </w:p>
+    <w:p>
+      <w:pPr>
+        <w:pStyle w:val="Titre2"/>
+        <w:numPr>
+          <w:ilvl w:val="0"/>
+          <w:numId w:val="2"/>
+        </w:numPr>
+        <w:rPr>
+          <w:rFonts w:ascii="Times New Roman" w:hAnsi="Times New Roman"/>
+        </w:rPr>
+      </w:pPr>
+      <w:r>
+        <w:t xml:space="preserve">Prisme </w:t>
+      </w:r>
+    </w:p>
+    <w:p>
+      <w:pPr>
+        <w:spacing w:after="0"/>
+      </w:pPr>
+      <w:r>
+        <w:rPr>
+          <w:noProof/>
+          <w:lang w:eastAsia="fr-FR"/>
+        </w:rPr>
+        <mc:AlternateContent>
+          <mc:Choice Requires="wps">
+            <w:drawing>
+              <wp:inline distT="0" distB="0" distL="0" distR="0" wp14:anchorId="216AC1F1" wp14:editId="6B78A27B">
+                <wp:extent cx="6300000" cy="1091336"/>
+                <wp:effectExtent l="57150" t="57150" r="24765" b="13970"/>
+                <wp:docPr id="3" name="Zone de texte 3"/>
+                <wp:cNvGraphicFramePr>
+                  <a:graphicFrameLocks xmlns:a="http://schemas.openxmlformats.org/drawingml/2006/main"/>
+                </wp:cNvGraphicFramePr>
+                <a:graphic xmlns:a="http://schemas.openxmlformats.org/drawingml/2006/main">
+                  <a:graphicData uri="http://schemas.microsoft.com/office/word/2010/wordprocessingShape">
+                    <wps:wsp>
+                      <wps:cNvSpPr txBox="1">
+                        <a:spLocks noChangeArrowheads="1"/>
+                      </wps:cNvSpPr>
+                      <wps:spPr bwMode="auto">
+                        <a:xfrm>
+                          <a:off x="0" y="0"/>
+                          <a:ext cx="6300000" cy="1091336"/>
+                        </a:xfrm>
+                        <a:prstGeom prst="rect">
+                          <a:avLst/>
+                        </a:prstGeom>
+                        <a:solidFill>
+                          <a:srgbClr val="FFFFFF"/>
+                        </a:solidFill>
+                        <a:ln w="12700" cmpd="dbl">
+                          <a:solidFill>
+                            <a:srgbClr val="000000"/>
+                          </a:solidFill>
+                          <a:miter lim="800000"/>
+                          <a:headEnd/>
+                          <a:tailEnd/>
+                        </a:ln>
+                        <a:effectLst>
+                          <a:outerShdw dist="63500" dir="13500000" algn="br" rotWithShape="0">
+                            <a:schemeClr val="bg1">
+                              <a:lumMod val="85000"/>
+                              <a:lumOff val="0"/>
+                            </a:schemeClr>
+                          </a:outerShdw>
+                        </a:effectLst>
+                      </wps:spPr>
+                      <wps:txbx>
+                        <w:txbxContent>
+                          <w:p>
+                            <w:pPr>
+                              <w:tabs>
+                                <w:tab w:val="left" w:pos="9498"/>
+                              </w:tabs>
+                              <w:spacing w:before="240" w:line="480" w:lineRule="auto"/>
+                              <w:rPr>
+                                <w:rFonts w:ascii="Cambria Math" w:hAnsi="Cambria Math"/>
+                                <w:i/>
+                                <w:color w:val="000000" w:themeColor="text1"/>
+                                <w:sz w:val="24"/>
+                                <w:szCs w:val="24"/>
+                                <w:u w:val="dash"/>
+                              </w:rPr>
+                            </w:pPr>
+                            <w:r>
+                              <w:rPr>
+                                <w:rFonts w:ascii="Cambria Math" w:hAnsi="Cambria Math"/>
+                                <w:u w:val="dash"/>
+                              </w:rPr>
+                              <w:tab/>
+                            </w:r>
+                            <w:r>
+                              <w:rPr>
+                                <w:rFonts w:ascii="Cambria Math" w:hAnsi="Cambria Math"/>
+                                <w:u w:val="dash"/>
+                              </w:rPr>
+                              <w:tab/>
+                            </w:r>
+                            <w:r>
+                              <w:rPr>
+                                <w:rFonts w:ascii="Cambria Math" w:hAnsi="Cambria Math"/>
+                                <w:u w:val="dash"/>
+                              </w:rPr>
+                              <w:tab/>
+                            </w:r>
+                            <w:r>
+                              <w:rPr>
+                                <w:rFonts w:ascii="Cambria Math" w:hAnsi="Cambria Math"/>
+                                <w:u w:val="dash"/>
+                              </w:rPr>
+                              <w:tab/>
+                            </w:r>
+                            <w:r>
+                              <w:rPr>
+                                <w:rFonts w:ascii="Cambria Math" w:hAnsi="Cambria Math"/>
+                                <w:u w:val="dash"/>
+                              </w:rPr>
+                              <w:tab/>
+                            </w:r>
+                            <w:r>
+                              <w:rPr>
+                                <w:rFonts w:ascii="Cambria Math" w:hAnsi="Cambria Math"/>
+                                <w:u w:val="dash"/>
+                              </w:rPr>
+                              <w:tab/>
+                            </w:r>
+                          </w:p>
+                          <w:p>
+                            <w:pPr>
+                              <w:tabs>
+                                <w:tab w:val="left" w:pos="8760"/>
+                              </w:tabs>
+                              <w:spacing w:after="0"/>
+                              <w:rPr>
+                                <w:rFonts w:ascii="Cambria Math" w:hAnsi="Cambria Math"/>
+                                <w:i/>
+                                <w:color w:val="000000" w:themeColor="text1"/>
+                                <w:sz w:val="24"/>
+                                <w:szCs w:val="24"/>
+                              </w:rPr>
+                            </w:pPr>
+                          </w:p>
+                          <w:p>
+                            <w:pPr>
+                              <w:tabs>
+                                <w:tab w:val="left" w:pos="8760"/>
+                              </w:tabs>
+                              <w:spacing w:after="0"/>
+                              <w:rPr>
+                                <w:rFonts w:ascii="Cambria Math" w:hAnsi="Cambria Math"/>
+                                <w:i/>
+                                <w:color w:val="000000" w:themeColor="text1"/>
+                                <w:sz w:val="24"/>
+                                <w:szCs w:val="24"/>
+                              </w:rPr>
+                            </w:pPr>
+                          </w:p>
+                          <w:p>
+                            <w:pPr>
+                              <w:tabs>
+                                <w:tab w:val="left" w:pos="8760"/>
+                              </w:tabs>
+                              <w:spacing w:after="0"/>
+                              <w:rPr>
+                                <w:rFonts w:ascii="Cambria Math" w:hAnsi="Cambria Math"/>
+                                <w:i/>
+                                <w:color w:val="000000" w:themeColor="text1"/>
+                                <w:sz w:val="24"/>
+                                <w:szCs w:val="24"/>
+                              </w:rPr>
+                            </w:pPr>
+                          </w:p>
+                        </w:txbxContent>
+                      </wps:txbx>
+                      <wps:bodyPr rot="0" vert="horz" wrap="square" lIns="91440" tIns="45720" rIns="91440" bIns="45720" anchor="t" anchorCtr="0" upright="1">
+                        <a:noAutofit/>
+                      </wps:bodyPr>
+                    </wps:wsp>
+                  </a:graphicData>
+                </a:graphic>
+              </wp:inline>
+            </w:drawing>
+          </mc:Choice>
+          <mc:Fallback>
+            <w:pict>
+              <v:shape w14:anchorId="216AC1F1" id="Zone de texte 3" o:spid="_x0000_s1030" type="#_x0000_t202" style="width:496.05pt;height:85.95pt;visibility:visible;mso-wrap-style:square;mso-left-percent:-10001;mso-top-percent:-10001;mso-position-horizontal:absolute;mso-position-horizontal-relative:char;mso-position-vertical:absolute;mso-position-vertical-relative:line;mso-left-percent:-10001;mso-top-percent:-10001;v-text-anchor:top" o:gfxdata="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" strokeweight="1pt">
+                <v:stroke linestyle="thinThin"/>
+                <v:shadow on="t" color="#d8d8d8 [2732]" origin=".5,.5" offset="-1.24725mm,-1.24725mm"/>
+                <v:textbox>
+                  <w:txbxContent>
+                    <w:p>
+                      <w:pPr>
+                        <w:tabs>
+                          <w:tab w:val="left" w:pos="9498"/>
+                        </w:tabs>
+                        <w:spacing w:before="240" w:line="480" w:lineRule="auto"/>
+                        <w:rPr>
+                          <w:rFonts w:ascii="Cambria Math" w:hAnsi="Cambria Math"/>
+                          <w:i/>
+                          <w:color w:val="000000" w:themeColor="text1"/>
+                          <w:sz w:val="24"/>
+                          <w:szCs w:val="24"/>
+                          <w:u w:val="dash"/>
+                        </w:rPr>
+                      </w:pPr>
+                      <w:r>
+                        <w:rPr>
+                          <w:rFonts w:ascii="Cambria Math" w:hAnsi="Cambria Math"/>
+                          <w:u w:val="dash"/>
+                        </w:rPr>
+                        <w:tab/>
+                      </w:r>
+                      <w:r>
+                        <w:rPr>
+                          <w:rFonts w:ascii="Cambria Math" w:hAnsi="Cambria Math"/>
+                          <w:u w:val="dash"/>
+                        </w:rPr>
+                        <w:tab/>
+                      </w:r>
+                      <w:r>
+                        <w:rPr>
+                          <w:rFonts w:ascii="Cambria Math" w:hAnsi="Cambria Math"/>
+                          <w:u w:val="dash"/>
+                        </w:rPr>
+                        <w:tab/>
+                      </w:r>
+                      <w:r>
+                        <w:rPr>
+                          <w:rFonts w:ascii="Cambria Math" w:hAnsi="Cambria Math"/>
+                          <w:u w:val="dash"/>
+                        </w:rPr>
+                        <w:tab/>
+                      </w:r>
+                      <w:r>
+                        <w:rPr>
+                          <w:rFonts w:ascii="Cambria Math" w:hAnsi="Cambria Math"/>
+                          <w:u w:val="dash"/>
+                        </w:rPr>
+                        <w:tab/>
+                      </w:r>
+                      <w:r>
+                        <w:rPr>
+                          <w:rFonts w:ascii="Cambria Math" w:hAnsi="Cambria Math"/>
+                          <w:u w:val="dash"/>
+                        </w:rPr>
+                        <w:tab/>
+                      </w:r>
+                    </w:p>
+                    <w:p>
+                      <w:pPr>
+                        <w:tabs>
+                          <w:tab w:val="left" w:pos="8760"/>
+                        </w:tabs>
+                        <w:spacing w:after="0"/>
+                        <w:rPr>
+                          <w:rFonts w:ascii="Cambria Math" w:hAnsi="Cambria Math"/>
+                          <w:i/>
+                          <w:color w:val="000000" w:themeColor="text1"/>
+                          <w:sz w:val="24"/>
+                          <w:szCs w:val="24"/>
+                        </w:rPr>
+                      </w:pPr>
+                    </w:p>
+                    <w:p>
+                      <w:pPr>
+                        <w:tabs>
+                          <w:tab w:val="left" w:pos="8760"/>
+                        </w:tabs>
+                        <w:spacing w:after="0"/>
+                        <w:rPr>
+                          <w:rFonts w:ascii="Cambria Math" w:hAnsi="Cambria Math"/>
+                          <w:i/>
+                          <w:color w:val="000000" w:themeColor="text1"/>
+                          <w:sz w:val="24"/>
+                          <w:szCs w:val="24"/>
+                        </w:rPr>
+                      </w:pPr>
+                    </w:p>
+                    <w:p>
+                      <w:pPr>
+                        <w:tabs>
+                          <w:tab w:val="left" w:pos="8760"/>
+                        </w:tabs>
+                        <w:spacing w:after="0"/>
+                        <w:rPr>
+                          <w:rFonts w:ascii="Cambria Math" w:hAnsi="Cambria Math"/>
+                          <w:i/>
+                          <w:color w:val="000000" w:themeColor="text1"/>
+                          <w:sz w:val="24"/>
+                          <w:szCs w:val="24"/>
+                        </w:rPr>
+                      </w:pPr>
+                    </w:p>
+                  </w:txbxContent>
+                </v:textbox>
+                <w10:anchorlock/>
+              </v:shape>
+            </w:pict>
+          </mc:Fallback>
+        </mc:AlternateContent>
+      </w:r>
+    </w:p>
+    <w:p>
+      <w:pPr>
+        <w:pStyle w:val="Sous-titre"/>
+      </w:pPr>
+      <w:r>
+        <w:t>Exemples :</w:t>
+      </w:r>
+    </w:p>
+    <w:p>
+      <w:r>
+        <w:t>Un prisme à base triangulaire de surface 12cm² et de hauteur 5cm a un volume de :</w:t>
+      </w:r>
+      <w:r>
+        <w:br/>
+      </w:r>
+      <m:oMath>
+        <m:sSub>
+          <m:sSubPr>
+            <m:ctrlPr>
+              <w:rPr>
+                <w:rFonts w:ascii="Cambria Math" w:hAnsi="Cambria Math"/>
+                <w:i/>
+              </w:rPr>
+            </m:ctrlPr>
+          </m:sSubPr>
+          <m:e>
+            <m:r>
+              <w:rPr>
+                <w:rFonts w:ascii="Cambria Math" w:hAnsi="Cambria Math"/>
+              </w:rPr>
+              <m:t>V</m:t>
+            </m:r>
+          </m:e>
+          <m:sub>
+            <m:r>
+              <w:rPr>
+                <w:rFonts w:ascii="Cambria Math" w:hAnsi="Cambria Math"/>
+              </w:rPr>
+              <m:t>prisme</m:t>
+            </m:r>
+          </m:sub>
+        </m:sSub>
+        <m:r>
+          <w:rPr>
+            <w:rFonts w:ascii="Cambria Math" w:hAnsi="Cambria Math"/>
+          </w:rPr>
+          <m:t>=12 c</m:t>
+        </m:r>
+        <m:sSup>
+          <m:sSupPr>
+            <m:ctrlPr>
+              <w:rPr>
+                <w:rFonts w:ascii="Cambria Math" w:hAnsi="Cambria Math"/>
+                <w:i/>
+              </w:rPr>
+            </m:ctrlPr>
+          </m:sSupPr>
+          <m:e>
+            <m:r>
+              <w:rPr>
+                <w:rFonts w:ascii="Cambria Math" w:hAnsi="Cambria Math"/>
+              </w:rPr>
+              <m:t>m</m:t>
+            </m:r>
+          </m:e>
+          <m:sup>
+            <m:r>
+              <w:rPr>
+                <w:rFonts w:ascii="Cambria Math" w:hAnsi="Cambria Math"/>
+              </w:rPr>
+              <m:t>2</m:t>
+            </m:r>
+          </m:sup>
+        </m:sSup>
+        <m:r>
+          <w:rPr>
+            <w:rFonts w:ascii="Cambria Math" w:hAnsi="Cambria Math"/>
+          </w:rPr>
+          <m:t>×5 cm=60 c</m:t>
+        </m:r>
+        <m:sSup>
+          <m:sSupPr>
+            <m:ctrlPr>
+              <w:rPr>
+                <w:rFonts w:ascii="Cambria Math" w:hAnsi="Cambria Math"/>
+                <w:i/>
+              </w:rPr>
+            </m:ctrlPr>
+          </m:sSupPr>
+          <m:e>
+            <m:r>
+              <w:rPr>
+                <w:rFonts w:ascii="Cambria Math" w:hAnsi="Cambria Math"/>
+              </w:rPr>
+              <m:t>m</m:t>
+            </m:r>
+          </m:e>
+          <m:sup>
+            <m:r>
+              <w:rPr>
+                <w:rFonts w:ascii="Cambria Math" w:hAnsi="Cambria Math"/>
+              </w:rPr>
+              <m:t>3</m:t>
+            </m:r>
+          </m:sup>
+        </m:sSup>
+      </m:oMath>
+      <w:r>
+        <w:t>.</w:t>
+      </w:r>
+    </w:p>
+    <w:p>
+      <w:pPr>
+        <w:pStyle w:val="Titre2"/>
+        <w:numPr>
+          <w:ilvl w:val="0"/>
+          <w:numId w:val="2"/>
+        </w:numPr>
+        <w:rPr>
+          <w:rFonts w:ascii="Times New Roman" w:hAnsi="Times New Roman"/>
+        </w:rPr>
+      </w:pPr>
+      <w:r>
+        <w:t>Cylindre</w:t>
+      </w:r>
+    </w:p>
+    <w:p>
+      <w:pPr>
+        <w:spacing w:after="0"/>
+      </w:pPr>
+      <w:r>
+        <w:rPr>
+          <w:noProof/>
+          <w:lang w:eastAsia="fr-FR"/>
+        </w:rPr>
+        <mc:AlternateContent>
+          <mc:Choice Requires="wps">
+            <w:drawing>
+              <wp:inline distT="0" distB="0" distL="0" distR="0" wp14:anchorId="49D0352D" wp14:editId="2891BA2D">
+                <wp:extent cx="6300000" cy="1135228"/>
+                <wp:effectExtent l="57150" t="57150" r="24765" b="27305"/>
+                <wp:docPr id="9" name="Zone de texte 9"/>
+                <wp:cNvGraphicFramePr>
+                  <a:graphicFrameLocks xmlns:a="http://schemas.openxmlformats.org/drawingml/2006/main"/>
+                </wp:cNvGraphicFramePr>
+                <a:graphic xmlns:a="http://schemas.openxmlformats.org/drawingml/2006/main">
+                  <a:graphicData uri="http://schemas.microsoft.com/office/word/2010/wordprocessingShape">
+                    <wps:wsp>
+                      <wps:cNvSpPr txBox="1">
+                        <a:spLocks noChangeArrowheads="1"/>
+                      </wps:cNvSpPr>
+                      <wps:spPr bwMode="auto">
+                        <a:xfrm>
+                          <a:off x="0" y="0"/>
+                          <a:ext cx="6300000" cy="1135228"/>
+                        </a:xfrm>
+                        <a:prstGeom prst="rect">
+                          <a:avLst/>
+                        </a:prstGeom>
+                        <a:solidFill>
+                          <a:srgbClr val="FFFFFF"/>
+                        </a:solidFill>
+                        <a:ln w="12700" cmpd="dbl">
+                          <a:solidFill>
+                            <a:srgbClr val="000000"/>
+                          </a:solidFill>
+                          <a:miter lim="800000"/>
+                          <a:headEnd/>
+                          <a:tailEnd/>
+                        </a:ln>
+                        <a:effectLst>
+                          <a:outerShdw dist="63500" dir="13500000" algn="br" rotWithShape="0">
+                            <a:schemeClr val="bg1">
+                              <a:lumMod val="85000"/>
+                              <a:lumOff val="0"/>
+                            </a:schemeClr>
+                          </a:outerShdw>
+                        </a:effectLst>
+                      </wps:spPr>
+                      <wps:txbx>
+                        <w:txbxContent>
+                          <w:p>
+                            <w:pPr>
+                              <w:tabs>
+                                <w:tab w:val="left" w:pos="9498"/>
+                              </w:tabs>
+                              <w:spacing w:before="240" w:line="480" w:lineRule="auto"/>
+                              <w:rPr>
+                                <w:rFonts w:ascii="Cambria Math" w:hAnsi="Cambria Math"/>
+                                <w:i/>
+                                <w:color w:val="000000" w:themeColor="text1"/>
+                                <w:sz w:val="24"/>
+                                <w:szCs w:val="24"/>
+                                <w:u w:val="dash"/>
+                              </w:rPr>
+                            </w:pPr>
+                            <w:r>
+                              <w:rPr>
+                                <w:rFonts w:ascii="Cambria Math" w:hAnsi="Cambria Math"/>
+                                <w:u w:val="dash"/>
+                              </w:rPr>
+                              <w:tab/>
+                            </w:r>
+                            <w:r>
+                              <w:rPr>
+                                <w:rFonts w:ascii="Cambria Math" w:hAnsi="Cambria Math"/>
+                                <w:u w:val="dash"/>
+                              </w:rPr>
+                              <w:tab/>
+                            </w:r>
+                            <w:r>
+                              <w:rPr>
+                                <w:rFonts w:ascii="Cambria Math" w:hAnsi="Cambria Math"/>
+                                <w:u w:val="dash"/>
+                              </w:rPr>
+                              <w:tab/>
+                            </w:r>
+                            <w:r>
+                              <w:rPr>
+                                <w:rFonts w:ascii="Cambria Math" w:hAnsi="Cambria Math"/>
+                                <w:u w:val="dash"/>
+                              </w:rPr>
+                              <w:tab/>
+                            </w:r>
+                            <w:r>
+                              <w:rPr>
+                                <w:rFonts w:ascii="Cambria Math" w:hAnsi="Cambria Math"/>
+                                <w:u w:val="dash"/>
+                              </w:rPr>
+                              <w:tab/>
+                            </w:r>
+                            <w:r>
+                              <w:rPr>
+                                <w:rFonts w:ascii="Cambria Math" w:hAnsi="Cambria Math"/>
+                                <w:u w:val="dash"/>
+                              </w:rPr>
+                              <w:tab/>
+                            </w:r>
+                          </w:p>
+                          <w:p>
+                            <w:pPr>
+                              <w:tabs>
+                                <w:tab w:val="left" w:pos="8760"/>
+                              </w:tabs>
+                              <w:spacing w:after="0"/>
+                              <w:rPr>
+                                <w:rFonts w:ascii="Cambria Math" w:hAnsi="Cambria Math"/>
+                                <w:i/>
+                                <w:color w:val="000000" w:themeColor="text1"/>
+                                <w:sz w:val="24"/>
+                                <w:szCs w:val="24"/>
+                              </w:rPr>
+                            </w:pPr>
+                          </w:p>
+                          <w:p>
+                            <w:pPr>
+                              <w:tabs>
+                                <w:tab w:val="left" w:pos="8760"/>
+                              </w:tabs>
+                              <w:spacing w:after="0"/>
+                              <w:rPr>
+                                <w:rFonts w:ascii="Cambria Math" w:hAnsi="Cambria Math"/>
+                                <w:i/>
+                                <w:color w:val="000000" w:themeColor="text1"/>
+                                <w:sz w:val="24"/>
+                                <w:szCs w:val="24"/>
+                              </w:rPr>
+                            </w:pPr>
+                          </w:p>
+                          <w:p>
+                            <w:pPr>
+                              <w:tabs>
+                                <w:tab w:val="left" w:pos="8760"/>
+                              </w:tabs>
+                              <w:spacing w:after="0"/>
+                              <w:rPr>
+                                <w:rFonts w:ascii="Cambria Math" w:hAnsi="Cambria Math"/>
+                                <w:i/>
+                                <w:color w:val="000000" w:themeColor="text1"/>
+                                <w:sz w:val="24"/>
+                                <w:szCs w:val="24"/>
+                              </w:rPr>
+                            </w:pPr>
+                          </w:p>
+                          <w:p>
+                            <w:pPr>
+                              <w:tabs>
+                                <w:tab w:val="left" w:pos="8760"/>
+                              </w:tabs>
+                              <w:spacing w:after="0"/>
+                              <w:rPr>
+                                <w:rFonts w:ascii="Cambria Math" w:hAnsi="Cambria Math"/>
+                                <w:i/>
+                                <w:color w:val="000000" w:themeColor="text1"/>
+                                <w:sz w:val="24"/>
+                                <w:szCs w:val="24"/>
+                              </w:rPr>
+                            </w:pPr>
+                          </w:p>
+                        </w:txbxContent>
+                      </wps:txbx>
+                      <wps:bodyPr rot="0" vert="horz" wrap="square" lIns="91440" tIns="45720" rIns="91440" bIns="45720" anchor="t" anchorCtr="0" upright="1">
+                        <a:noAutofit/>
+                      </wps:bodyPr>
+                    </wps:wsp>
+                  </a:graphicData>
+                </a:graphic>
+              </wp:inline>
+            </w:drawing>
+          </mc:Choice>
+          <mc:Fallback>
+            <w:pict>
+              <v:shape w14:anchorId="49D0352D" id="Zone de texte 9" o:spid="_x0000_s1031" type="#_x0000_t202" style="width:496.05pt;height:89.4pt;visibility:visible;mso-wrap-style:square;mso-left-percent:-10001;mso-top-percent:-10001;mso-position-horizontal:absolute;mso-position-horizontal-relative:char;mso-position-vertical:absolute;mso-position-vertical-relative:line;mso-left-percent:-10001;mso-top-percent:-10001;v-text-anchor:top" o:gfxdata="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" strokeweight="1pt">
+                <v:stroke linestyle="thinThin"/>
+                <v:shadow on="t" color="#d8d8d8 [2732]" origin=".5,.5" offset="-1.24725mm,-1.24725mm"/>
+                <v:textbox>
+                  <w:txbxContent>
+                    <w:p>
+                      <w:pPr>
+                        <w:tabs>
+                          <w:tab w:val="left" w:pos="9498"/>
+                        </w:tabs>
+                        <w:spacing w:before="240" w:line="480" w:lineRule="auto"/>
+                        <w:rPr>
+                          <w:rFonts w:ascii="Cambria Math" w:hAnsi="Cambria Math"/>
+                          <w:i/>
+                          <w:color w:val="000000" w:themeColor="text1"/>
+                          <w:sz w:val="24"/>
+                          <w:szCs w:val="24"/>
+                          <w:u w:val="dash"/>
+                        </w:rPr>
+                      </w:pPr>
+                      <w:r>
+                        <w:rPr>
+                          <w:rFonts w:ascii="Cambria Math" w:hAnsi="Cambria Math"/>
+                          <w:u w:val="dash"/>
+                        </w:rPr>
+                        <w:tab/>
+                      </w:r>
+                      <w:r>
+                        <w:rPr>
+                          <w:rFonts w:ascii="Cambria Math" w:hAnsi="Cambria Math"/>
+                          <w:u w:val="dash"/>
+                        </w:rPr>
+                        <w:tab/>
+                      </w:r>
+                      <w:r>
+                        <w:rPr>
+                          <w:rFonts w:ascii="Cambria Math" w:hAnsi="Cambria Math"/>
+                          <w:u w:val="dash"/>
+                        </w:rPr>
+                        <w:tab/>
+                      </w:r>
+                      <w:r>
+                        <w:rPr>
+                          <w:rFonts w:ascii="Cambria Math" w:hAnsi="Cambria Math"/>
+                          <w:u w:val="dash"/>
+                        </w:rPr>
+                        <w:tab/>
+                      </w:r>
+                      <w:r>
+                        <w:rPr>
+                          <w:rFonts w:ascii="Cambria Math" w:hAnsi="Cambria Math"/>
+                          <w:u w:val="dash"/>
+                        </w:rPr>
+                        <w:tab/>
+                      </w:r>
+                      <w:r>
+                        <w:rPr>
+                          <w:rFonts w:ascii="Cambria Math" w:hAnsi="Cambria Math"/>
+                          <w:u w:val="dash"/>
+                        </w:rPr>
+                        <w:tab/>
+                      </w:r>
+                    </w:p>
+                    <w:p>
+                      <w:pPr>
+                        <w:tabs>
+                          <w:tab w:val="left" w:pos="8760"/>
+                        </w:tabs>
+                        <w:spacing w:after="0"/>
+                        <w:rPr>
+                          <w:rFonts w:ascii="Cambria Math" w:hAnsi="Cambria Math"/>
+                          <w:i/>
+                          <w:color w:val="000000" w:themeColor="text1"/>
+                          <w:sz w:val="24"/>
+                          <w:szCs w:val="24"/>
+                        </w:rPr>
+                      </w:pPr>
+                    </w:p>
+                    <w:p>
+                      <w:pPr>
+                        <w:tabs>
+                          <w:tab w:val="left" w:pos="8760"/>
+                        </w:tabs>
+                        <w:spacing w:after="0"/>
+                        <w:rPr>
+                          <w:rFonts w:ascii="Cambria Math" w:hAnsi="Cambria Math"/>
+                          <w:i/>
+                          <w:color w:val="000000" w:themeColor="text1"/>
+                          <w:sz w:val="24"/>
+                          <w:szCs w:val="24"/>
+                        </w:rPr>
+                      </w:pPr>
+                    </w:p>
+                    <w:p>
+                      <w:pPr>
+                        <w:tabs>
+                          <w:tab w:val="left" w:pos="8760"/>
+                        </w:tabs>
+                        <w:spacing w:after="0"/>
+                        <w:rPr>
+                          <w:rFonts w:ascii="Cambria Math" w:hAnsi="Cambria Math"/>
+                          <w:i/>
+                          <w:color w:val="000000" w:themeColor="text1"/>
+                          <w:sz w:val="24"/>
+                          <w:szCs w:val="24"/>
+                        </w:rPr>
+                      </w:pPr>
+                    </w:p>
+                    <w:p>
+                      <w:pPr>
+                        <w:tabs>
+                          <w:tab w:val="left" w:pos="8760"/>
+                        </w:tabs>
+                        <w:spacing w:after="0"/>
+                        <w:rPr>
+                          <w:rFonts w:ascii="Cambria Math" w:hAnsi="Cambria Math"/>
+                          <w:i/>
+                          <w:color w:val="000000" w:themeColor="text1"/>
+                          <w:sz w:val="24"/>
+                          <w:szCs w:val="24"/>
+                        </w:rPr>
+                      </w:pPr>
+                    </w:p>
+                  </w:txbxContent>
+                </v:textbox>
+                <w10:anchorlock/>
+              </v:shape>
+            </w:pict>
+          </mc:Fallback>
+        </mc:AlternateContent>
+      </w:r>
+    </w:p>
+    <w:p>
+      <w:pPr>
+        <w:pStyle w:val="Sous-titre"/>
+      </w:pPr>
+      <w:r>
+        <w:t>Exemples :</w:t>
+      </w:r>
+    </w:p>
+    <w:p>
+      <w:r>
+        <w:t>Un cylindre de rayon 3cm et de hauteur 5cm a un volume de :</w:t>
+      </w:r>
+      <w:r>
+        <w:br/>
+      </w:r>
+      <m:oMath>
+        <m:sSub>
+          <m:sSubPr>
+            <m:ctrlPr>
+              <w:rPr>
+                <w:rFonts w:ascii="Cambria Math" w:hAnsi="Cambria Math"/>
+                <w:i/>
+              </w:rPr>
+            </m:ctrlPr>
+          </m:sSubPr>
+          <m:e>
+            <m:r>
+              <w:rPr>
+                <w:rFonts w:ascii="Cambria Math" w:hAnsi="Cambria Math"/>
+              </w:rPr>
+              <m:t>V</m:t>
+            </m:r>
+          </m:e>
+          <m:sub>
+            <m:r>
+              <w:rPr>
+                <w:rFonts w:ascii="Cambria Math" w:hAnsi="Cambria Math"/>
+              </w:rPr>
+              <m:t>prisme</m:t>
+            </m:r>
+          </m:sub>
+        </m:sSub>
+        <m:r>
+          <w:rPr>
+            <w:rFonts w:ascii="Cambria Math" w:hAnsi="Cambria Math"/>
+          </w:rPr>
+          <m:t>=π×</m:t>
+        </m:r>
+        <m:sSup>
+          <m:sSupPr>
+            <m:ctrlPr>
+              <w:rPr>
+                <w:rFonts w:ascii="Cambria Math" w:hAnsi="Cambria Math"/>
+                <w:i/>
+              </w:rPr>
+            </m:ctrlPr>
+          </m:sSupPr>
+          <m:e>
+            <m:r>
+              <w:rPr>
+                <w:rFonts w:ascii="Cambria Math" w:hAnsi="Cambria Math"/>
+              </w:rPr>
+              <m:t>3</m:t>
+            </m:r>
+          </m:e>
+          <m:sup>
+            <m:r>
+              <w:rPr>
+                <w:rFonts w:ascii="Cambria Math" w:hAnsi="Cambria Math"/>
+              </w:rPr>
+              <m:t>2</m:t>
+            </m:r>
+          </m:sup>
+        </m:sSup>
+        <m:r>
+          <w:rPr>
+            <w:rFonts w:ascii="Cambria Math" w:hAnsi="Cambria Math"/>
+          </w:rPr>
+          <m:t>×5=45π c</m:t>
+        </m:r>
+        <m:sSup>
+          <m:sSupPr>
+            <m:ctrlPr>
+              <w:rPr>
+                <w:rFonts w:ascii="Cambria Math" w:hAnsi="Cambria Math"/>
+                <w:i/>
+              </w:rPr>
+            </m:ctrlPr>
+          </m:sSupPr>
+          <m:e>
+            <m:r>
+              <w:rPr>
+                <w:rFonts w:ascii="Cambria Math" w:hAnsi="Cambria Math"/>
+              </w:rPr>
+              <m:t>m</m:t>
+            </m:r>
+          </m:e>
+          <m:sup>
+            <m:r>
+              <w:rPr>
+                <w:rFonts w:ascii="Cambria Math" w:hAnsi="Cambria Math"/>
+              </w:rPr>
+              <m:t>3</m:t>
+            </m:r>
+          </m:sup>
+        </m:sSup>
+        <m:r>
+          <w:rPr>
+            <w:rFonts w:ascii="Cambria Math" w:hAnsi="Cambria Math"/>
+          </w:rPr>
+          <m:t>≈141,37c</m:t>
+        </m:r>
+        <m:sSup>
+          <m:sSupPr>
+            <m:ctrlPr>
+              <w:rPr>
+                <w:rFonts w:ascii="Cambria Math" w:hAnsi="Cambria Math"/>
+                <w:i/>
+              </w:rPr>
+            </m:ctrlPr>
+          </m:sSupPr>
+          <m:e>
+            <m:r>
+              <w:rPr>
+                <w:rFonts w:ascii="Cambria Math" w:hAnsi="Cambria Math"/>
+              </w:rPr>
+              <m:t>m</m:t>
+            </m:r>
+          </m:e>
+          <m:sup>
+            <m:r>
+              <w:rPr>
+                <w:rFonts w:ascii="Cambria Math" w:hAnsi="Cambria Math"/>
+              </w:rPr>
+              <m:t>3</m:t>
+            </m:r>
+          </m:sup>
+        </m:sSup>
+      </m:oMath>
+      <w:r>
+        <w:t>.</w:t>
+      </w:r>
+    </w:p>
     <w:p>
       <w:pPr>
         <w:spacing w:before="100" w:beforeAutospacing="1" w:after="100" w:afterAutospacing="1" w:line="240" w:lineRule="auto"/>
@@ -1939,7 +2841,7 @@
         </mc:Choice>
         <mc:Fallback>
           <w:pict>
-            <v:rect w14:anchorId="3966E299" id="Rectangle 3" o:spid="_x0000_s1030" style="position:absolute;margin-left:-18.35pt;margin-top:0;width:40.9pt;height:171.9pt;z-index:251663360;visibility:visible;mso-wrap-style:square;mso-width-percent:0;mso-height-percent:0;mso-wrap-distance-left:9pt;mso-wrap-distance-top:0;mso-wrap-distance-right:9pt;mso-wrap-distance-bottom:0;mso-position-horizontal:absolute;mso-position-horizontal-relative:right-margin-area;mso-position-vertical:bottom;mso-position-vertical-relative:margin;mso-width-percent:0;mso-height-percent:0;mso-width-relative:page;mso-height-relative:page;v-text-anchor:middle" o:gfxdata="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" o:allowincell="f" filled="f" stroked="f">
+            <v:rect w14:anchorId="3966E299" id="Rectangle 3" o:spid="_x0000_s1032" style="position:absolute;margin-left:-18.35pt;margin-top:0;width:40.9pt;height:171.9pt;z-index:251663360;visibility:visible;mso-wrap-style:square;mso-width-percent:0;mso-height-percent:0;mso-wrap-distance-left:9pt;mso-wrap-distance-top:0;mso-wrap-distance-right:9pt;mso-wrap-distance-bottom:0;mso-position-horizontal:absolute;mso-position-horizontal-relative:right-margin-area;mso-position-vertical:bottom;mso-position-vertical-relative:margin;mso-width-percent:0;mso-height-percent:0;mso-width-relative:page;mso-height-relative:page;v-text-anchor:middle" o:gfxdata="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" o:allowincell="f" filled="f" stroked="f">
               <v:textbox style="layout-flow:vertical;mso-layout-flow-alt:bottom-to-top;mso-fit-shape-to-text:t">
                 <w:txbxContent>
                   <w:p>
@@ -2141,7 +3043,7 @@
         </mc:Choice>
         <mc:Fallback>
           <w:pict>
-            <v:rect w14:anchorId="681D2260" id="_x0000_s1031" style="position:absolute;margin-left:-16.05pt;margin-top:0;width:40.9pt;height:171.9pt;z-index:251661312;visibility:visible;mso-wrap-style:square;mso-width-percent:0;mso-height-percent:0;mso-wrap-distance-left:9pt;mso-wrap-distance-top:0;mso-wrap-distance-right:9pt;mso-wrap-distance-bottom:0;mso-position-horizontal:absolute;mso-position-horizontal-relative:right-margin-area;mso-position-vertical:bottom;mso-position-vertical-relative:margin;mso-width-percent:0;mso-height-percent:0;mso-width-relative:page;mso-height-relative:page;v-text-anchor:middle" o:gfxdata="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" o:allowincell="f" filled="f" stroked="f">
+            <v:rect w14:anchorId="681D2260" id="_x0000_s1033" style="position:absolute;margin-left:-16.05pt;margin-top:0;width:40.9pt;height:171.9pt;z-index:251661312;visibility:visible;mso-wrap-style:square;mso-width-percent:0;mso-height-percent:0;mso-wrap-distance-left:9pt;mso-wrap-distance-top:0;mso-wrap-distance-right:9pt;mso-wrap-distance-bottom:0;mso-position-horizontal:absolute;mso-position-horizontal-relative:right-margin-area;mso-position-vertical:bottom;mso-position-vertical-relative:margin;mso-width-percent:0;mso-height-percent:0;mso-width-relative:page;mso-height-relative:page;v-text-anchor:middle" o:gfxdata="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" o:allowincell="f" filled="f" stroked="f">
               <v:textbox style="layout-flow:vertical;mso-layout-flow-alt:bottom-to-top;mso-fit-shape-to-text:t">
                 <w:txbxContent>
                   <w:p>
@@ -3778,8 +4680,8 @@
   <w:abstractNum w:abstractNumId="12" w15:restartNumberingAfterBreak="0">
     <w:nsid w:val="50E9500A"/>
     <w:multiLevelType w:val="hybridMultilevel"/>
-    <w:tmpl w:val="E7F420C2"/>
-    <w:lvl w:ilvl="0" w:tplc="16E6C2E4">
+    <w:tmpl w:val="D7CAD8A0"/>
+    <w:lvl w:ilvl="0" w:tplc="F8A226EA">
       <w:start w:val="1"/>
       <w:numFmt w:val="decimal"/>
       <w:pStyle w:val="Titre2"/>
@@ -3789,7 +4691,7 @@
         <w:ind w:left="720" w:hanging="360"/>
       </w:pPr>
       <w:rPr>
-        <w:rFonts w:hint="default"/>
+        <w:rFonts w:ascii="Verdana" w:hAnsi="Verdana" w:cs="Arial" w:hint="default"/>
         <w:b/>
         <w:bCs w:val="0"/>
         <w:u w:val="none"/>
@@ -5692,11 +6594,11 @@
     <w:autoRedefine/>
     <w:uiPriority w:val="9"/>
     <w:qFormat/>
-    <w:rsid w:val="004F6A15"/>
+    <w:rsid w:val="005A07BE"/>
     <w:pPr>
       <w:keepNext/>
       <w:keepLines/>
-      <w:spacing w:after="240"/>
+      <w:spacing w:after="0"/>
       <w:outlineLvl w:val="0"/>
     </w:pPr>
     <w:rPr>
@@ -5718,14 +6620,14 @@
     <w:uiPriority w:val="9"/>
     <w:unhideWhenUsed/>
     <w:qFormat/>
-    <w:rsid w:val="00D819FD"/>
+    <w:rsid w:val="005A07BE"/>
     <w:pPr>
       <w:keepNext/>
       <w:keepLines/>
       <w:numPr>
         <w:numId w:val="1"/>
       </w:numPr>
-      <w:spacing w:before="240" w:after="240" w:line="240" w:lineRule="auto"/>
+      <w:spacing w:before="240" w:after="0" w:line="240" w:lineRule="auto"/>
       <w:outlineLvl w:val="1"/>
     </w:pPr>
     <w:rPr>
@@ -5838,7 +6740,7 @@
     <w:basedOn w:val="Policepardfaut"/>
     <w:link w:val="Titre2"/>
     <w:uiPriority w:val="9"/>
-    <w:rsid w:val="00D819FD"/>
+    <w:rsid w:val="005A07BE"/>
     <w:rPr>
       <w:rFonts w:ascii="Verdana" w:eastAsiaTheme="majorEastAsia" w:hAnsi="Verdana" w:cstheme="majorBidi"/>
       <w:b/>
@@ -5866,7 +6768,7 @@
     <w:basedOn w:val="Policepardfaut"/>
     <w:link w:val="Titre1"/>
     <w:uiPriority w:val="9"/>
-    <w:rsid w:val="004F6A15"/>
+    <w:rsid w:val="005A07BE"/>
     <w:rPr>
       <w:rFonts w:ascii="Verdana" w:eastAsiaTheme="majorEastAsia" w:hAnsi="Verdana" w:cstheme="majorBidi"/>
       <w:b/>

</xml_diff>